<commit_message>
Add latest meeting protocoll
</commit_message>
<xml_diff>
--- a/doku/1 - Projektleitung/3 - Präsentationen und Berichte/Meeting_150518.docx
+++ b/doku/1 - Projektleitung/3 - Präsentationen und Berichte/Meeting_150518.docx
@@ -43,7 +43,14 @@
       </w:pPr>
       <w:r>
         <w:rPr/>
-        <w:t>Louisa Spahl</w:t>
+        <w:t>Fabian Pfaff</w:t>
+        <w:br/>
+        <w:t>Tim Hartig</w:t>
+        <w:br/>
+        <w:t>Louisa Spahl (ab 16:30)</w:t>
+      </w:r>
+      <w:r>
+        <w:rPr/>
         <w:br/>
         <w:t>Daniel Hofmeister (Protkollführer)</w:t>
       </w:r>
@@ -69,13 +76,7 @@
       </w:pPr>
       <w:r>
         <w:rPr/>
-        <w:t>Welcher Service soll verwendet werden?</w:t>
-        <w:br/>
-        <w:t>Aufgabenverteilung</w:t>
-        <w:br/>
-        <w:t>Rollenverteilung</w:t>
-        <w:br/>
-        <w:t>Wo Serviceprovider einbinden</w:t>
+        <w:t>Umsetzung der Aufgabe4</w:t>
       </w:r>
     </w:p>
     <w:p>
@@ -95,41 +96,41 @@
     <w:p>
       <w:pPr>
         <w:pStyle w:val="TextBody"/>
-        <w:rPr/>
-      </w:pPr>
-      <w:r>
-        <w:rPr/>
-        <w:t>Rücksprache mit den Serviceanbietern/Profs halten</w:t>
-        <w:br/>
-        <w:t>Keine Aufgabenverteilung</w:t>
-      </w:r>
-    </w:p>
-    <w:p>
-      <w:pPr>
-        <w:pStyle w:val="TextBody"/>
-        <w:rPr/>
-      </w:pPr>
-      <w:r>
-        <w:rPr/>
-        <w:t>Rollen:</w:t>
-        <w:br/>
-        <w:t>Qualitätsbeauftragter: Tim Hartig</w:t>
-        <w:br/>
-        <w:t>Master Implementierer: Fabian Pfaff</w:t>
-        <w:br/>
-        <w:t>GUI Beauftragte: Louisa Spahl</w:t>
-        <w:br/>
-        <w:t>Projektleiter: Daniel Hofmeister</w:t>
-      </w:r>
-    </w:p>
-    <w:p>
-      <w:pPr>
-        <w:pStyle w:val="TextBody"/>
-        <w:rPr/>
-      </w:pPr>
-      <w:r>
-        <w:rPr/>
-        <w:t xml:space="preserve">Serviceprovider sollen über eine Veranstaltung eingebunden werden. Veranstaltungen können von Gruppen erstellt werden, wobei man ein Datum und eine Strecke eingeben muss (hierfür sollen dann die Strecken vom Serviceanbieter verwendet werden). </w:t>
+        <w:rPr>
+          <w:rStyle w:val="InternetLink"/>
+        </w:rPr>
+      </w:pPr>
+      <w:r>
+        <w:rPr/>
+        <w:t xml:space="preserve">Wir haben uns entschieden den Service von Mark's Gruppe zu verwenden, die Doku ist hier zu finden: </w:t>
+      </w:r>
+      <w:hyperlink r:id="rId2">
+        <w:r>
+          <w:rPr>
+            <w:rStyle w:val="InternetLink"/>
+          </w:rPr>
+          <w:t>https://trackyourtracks.eu-gb.mybluemix.net/docs/api-docs.pdf</w:t>
+        </w:r>
+      </w:hyperlink>
+    </w:p>
+    <w:p>
+      <w:pPr>
+        <w:pStyle w:val="TextBody"/>
+        <w:rPr/>
+      </w:pPr>
+      <w:r>
+        <w:rPr/>
+        <w:t>Dabei verwenden wir nur einen User, da wir die Userverwaltung komplett bei uns belassen möchten und das Backend nur verwenden wollen, um unsere Strecken zu verwalten.</w:t>
+      </w:r>
+    </w:p>
+    <w:p>
+      <w:pPr>
+        <w:pStyle w:val="TextBody"/>
+        <w:rPr/>
+      </w:pPr>
+      <w:r>
+        <w:rPr/>
+        <w:t xml:space="preserve">Die Strecken selbst werden bei uns von Usern in Ihren Profilen erstellt. Bei der Erstellung eines Events innerhalb einer Gruppe können dann Strecken ausgewählt werden, welche dann auf einer Karte angezeigt wird. </w:t>
       </w:r>
     </w:p>
     <w:p>
@@ -166,7 +167,7 @@
       </w:r>
     </w:p>
     <w:sectPr>
-      <w:headerReference w:type="default" r:id="rId2"/>
+      <w:headerReference w:type="default" r:id="rId3"/>
       <w:type w:val="nextPage"/>
       <w:pgSz w:w="11906" w:h="16838"/>
       <w:pgMar w:left="1134" w:right="1134" w:header="1134" w:top="1693" w:footer="0" w:bottom="1134" w:gutter="0"/>
@@ -202,7 +203,7 @@
       <w:fldChar w:fldCharType="separate"/>
     </w:r>
     <w:r>
-      <w:t>5/18/15</w:t>
+      <w:t>5/29/15</w:t>
     </w:r>
     <w:r>
       <w:fldChar w:fldCharType="end"/>
@@ -453,7 +454,7 @@
     <w:pPr>
       <w:widowControl w:val="false"/>
       <w:suppressAutoHyphens w:val="true"/>
-      <w:overflowPunct w:val="false"/>
+      <w:overflowPunct w:val="true"/>
       <w:bidi w:val="0"/>
       <w:jc w:val="left"/>
     </w:pPr>
@@ -508,6 +509,14 @@
       <w:szCs w:val="28"/>
     </w:rPr>
   </w:style>
+  <w:style w:type="character" w:styleId="InternetLink">
+    <w:name w:val="Internet Link"/>
+    <w:rPr>
+      <w:color w:val="000080"/>
+      <w:u w:val="single"/>
+      <w:lang w:val="zxx" w:eastAsia="zxx" w:bidi="zxx"/>
+    </w:rPr>
+  </w:style>
   <w:style w:type="paragraph" w:styleId="Heading">
     <w:name w:val="Heading"/>
     <w:basedOn w:val="Normal"/>

</xml_diff>